<commit_message>
Final docs for Abel and version for indexer.
</commit_message>
<xml_diff>
--- a/AntiRats/finalVersions/Hayek.docx
+++ b/AntiRats/finalVersions/Hayek.docx
@@ -84,19 +84,7 @@
           <w:sz w:val="24"/>
           <w:szCs w:val="24"/>
         </w:rPr>
-        <w:t>Lecturer, School of Social and Politi</w:t>
-      </w:r>
-      <w:bookmarkStart w:id="0" w:name="_GoBack"/>
-      <w:bookmarkEnd w:id="0"/>
-      <w:r>
-        <w:rPr>
-          <w:rFonts w:ascii="Times New Roman" w:hAnsi="Times New Roman" w:cs="Times New Roman"/>
-          <w:b/>
-          <w:bCs/>
-          <w:sz w:val="24"/>
-          <w:szCs w:val="24"/>
-        </w:rPr>
-        <w:t>cal Sciences, University of Lincoln</w:t>
+        <w:t>Lecturer, School of Social and Political Sciences, University of Lincoln</w:t>
       </w:r>
     </w:p>
     <w:p>
@@ -2057,7 +2045,23 @@
           <w:sz w:val="24"/>
           <w:szCs w:val="24"/>
         </w:rPr>
-        <w:t>. As physical objects stand in deterministic relationship with each other, so do</w:t>
+        <w:t>. As physical objects stand in</w:t>
+      </w:r>
+      <w:r>
+        <w:rPr>
+          <w:rFonts w:ascii="Times New Roman" w:hAnsi="Times New Roman" w:cs="Times New Roman"/>
+          <w:sz w:val="24"/>
+          <w:szCs w:val="24"/>
+        </w:rPr>
+        <w:t xml:space="preserve"> a</w:t>
+      </w:r>
+      <w:r>
+        <w:rPr>
+          <w:rFonts w:ascii="Times New Roman" w:hAnsi="Times New Roman" w:cs="Times New Roman"/>
+          <w:sz w:val="24"/>
+          <w:szCs w:val="24"/>
+        </w:rPr>
+        <w:t xml:space="preserve"> deterministic relationship with each other, so do</w:t>
       </w:r>
       <w:r>
         <w:rPr>
@@ -3545,7 +3549,23 @@
           <w:sz w:val="24"/>
           <w:szCs w:val="24"/>
         </w:rPr>
-        <w:t xml:space="preserve"> is not exactly Cartesian dualism, but it looks suspiciously like a reduced form </w:t>
+        <w:t xml:space="preserve"> is not exactly Cartesian dualism, but it looks suspiciously like a </w:t>
+      </w:r>
+      <w:r>
+        <w:rPr>
+          <w:rFonts w:ascii="Times New Roman" w:hAnsi="Times New Roman" w:cs="Times New Roman"/>
+          <w:sz w:val="24"/>
+          <w:szCs w:val="24"/>
+        </w:rPr>
+        <w:t>derivative</w:t>
+      </w:r>
+      <w:r>
+        <w:rPr>
+          <w:rFonts w:ascii="Times New Roman" w:hAnsi="Times New Roman" w:cs="Times New Roman"/>
+          <w:sz w:val="24"/>
+          <w:szCs w:val="24"/>
+        </w:rPr>
+        <w:t xml:space="preserve"> </w:t>
       </w:r>
       <w:r>
         <w:rPr>
@@ -3569,7 +3589,7 @@
           <w:sz w:val="24"/>
           <w:szCs w:val="24"/>
         </w:rPr>
-        <w:t xml:space="preserve"> What if it </w:t>
+        <w:t xml:space="preserve"> What if it turned </w:t>
       </w:r>
       <w:r>
         <w:rPr>
@@ -3578,7 +3598,7 @@
           <w:szCs w:val="24"/>
         </w:rPr>
         <w:lastRenderedPageBreak/>
-        <w:t xml:space="preserve">turned out these foundations were as </w:t>
+        <w:t xml:space="preserve">out these foundations were as </w:t>
       </w:r>
       <w:r>
         <w:rPr>
@@ -3942,7 +3962,23 @@
           <w:sz w:val="24"/>
           <w:szCs w:val="24"/>
         </w:rPr>
-        <w:t xml:space="preserve">Developments in science also challenge </w:t>
+        <w:t xml:space="preserve">Developments in </w:t>
+      </w:r>
+      <w:r>
+        <w:rPr>
+          <w:rFonts w:ascii="Times New Roman" w:hAnsi="Times New Roman" w:cs="Times New Roman"/>
+          <w:sz w:val="24"/>
+          <w:szCs w:val="24"/>
+        </w:rPr>
+        <w:t xml:space="preserve">natural </w:t>
+      </w:r>
+      <w:r>
+        <w:rPr>
+          <w:rFonts w:ascii="Times New Roman" w:hAnsi="Times New Roman" w:cs="Times New Roman"/>
+          <w:sz w:val="24"/>
+          <w:szCs w:val="24"/>
+        </w:rPr>
+        <w:t xml:space="preserve">science also challenge </w:t>
       </w:r>
       <w:r>
         <w:rPr>
@@ -3982,31 +4018,7 @@
           <w:sz w:val="24"/>
           <w:szCs w:val="24"/>
         </w:rPr>
-        <w:t xml:space="preserve"> worldview has </w:t>
-      </w:r>
-      <w:r>
-        <w:rPr>
-          <w:rFonts w:ascii="Times New Roman" w:hAnsi="Times New Roman" w:cs="Times New Roman"/>
-          <w:sz w:val="24"/>
-          <w:szCs w:val="24"/>
-        </w:rPr>
-        <w:t>been challenged by</w:t>
-      </w:r>
-      <w:r>
-        <w:rPr>
-          <w:rFonts w:ascii="Times New Roman" w:hAnsi="Times New Roman" w:cs="Times New Roman"/>
-          <w:sz w:val="24"/>
-          <w:szCs w:val="24"/>
-        </w:rPr>
-        <w:t xml:space="preserve"> developments in quantum physics</w:t>
-      </w:r>
-      <w:r>
-        <w:rPr>
-          <w:rFonts w:ascii="Times New Roman" w:hAnsi="Times New Roman" w:cs="Times New Roman"/>
-          <w:sz w:val="24"/>
-          <w:szCs w:val="24"/>
-        </w:rPr>
-        <w:t xml:space="preserve"> that suggest the search for observer-independent fundamental entities in nature may ultimately fail</w:t>
+        <w:t xml:space="preserve"> worldview</w:t>
       </w:r>
       <w:r>
         <w:rPr>
@@ -4018,6 +4030,46 @@
       </w:r>
       <w:r>
         <w:rPr>
+          <w:rFonts w:ascii="Times New Roman" w:hAnsi="Times New Roman" w:cs="Times New Roman"/>
+          <w:sz w:val="24"/>
+          <w:szCs w:val="24"/>
+        </w:rPr>
+        <w:t xml:space="preserve"> </w:t>
+      </w:r>
+      <w:r>
+        <w:rPr>
+          <w:rFonts w:ascii="Times New Roman" w:hAnsi="Times New Roman" w:cs="Times New Roman"/>
+          <w:sz w:val="24"/>
+          <w:szCs w:val="24"/>
+        </w:rPr>
+        <w:t xml:space="preserve">New insights from </w:t>
+      </w:r>
+      <w:r>
+        <w:rPr>
+          <w:rFonts w:ascii="Times New Roman" w:hAnsi="Times New Roman" w:cs="Times New Roman"/>
+          <w:sz w:val="24"/>
+          <w:szCs w:val="24"/>
+        </w:rPr>
+        <w:t>quantum physics</w:t>
+      </w:r>
+      <w:r>
+        <w:rPr>
+          <w:rFonts w:ascii="Times New Roman" w:hAnsi="Times New Roman" w:cs="Times New Roman"/>
+          <w:sz w:val="24"/>
+          <w:szCs w:val="24"/>
+        </w:rPr>
+        <w:t xml:space="preserve"> suggest the search for observer-independent fundamental entities in nature may ultimately fail</w:t>
+      </w:r>
+      <w:r>
+        <w:rPr>
+          <w:rFonts w:ascii="Times New Roman" w:hAnsi="Times New Roman" w:cs="Times New Roman"/>
+          <w:sz w:val="24"/>
+          <w:szCs w:val="24"/>
+        </w:rPr>
+        <w:t>.</w:t>
+      </w:r>
+      <w:r>
+        <w:rPr>
           <w:rStyle w:val="FootnoteReference"/>
         </w:rPr>
         <w:footnoteReference w:id="7"/>
@@ -4062,6 +4114,8 @@
         </w:rPr>
         <w:t>.</w:t>
       </w:r>
+      <w:bookmarkStart w:id="0" w:name="_GoBack"/>
+      <w:bookmarkEnd w:id="0"/>
     </w:p>
     <w:p>
       <w:pPr>
@@ -4388,8 +4442,16 @@
           <w:sz w:val="24"/>
           <w:szCs w:val="24"/>
         </w:rPr>
+        <w:t xml:space="preserve">Anti-rationalist themes that appear throughout Hayek’s work include: an emphasis on learning </w:t>
+      </w:r>
+      <w:r>
+        <w:rPr>
+          <w:rFonts w:ascii="Times New Roman" w:hAnsi="Times New Roman" w:cs="Times New Roman"/>
+          <w:sz w:val="24"/>
+          <w:szCs w:val="24"/>
+        </w:rPr>
         <w:lastRenderedPageBreak/>
-        <w:t>Anti-rationalist themes that appear throughout Hayek’s work include: an emphasis on learning by processes of discovery, trial and error, feedback and adaptation rather than knowing by abstract theorizing; and the notion that the internal processes by which we come to a particular belief or decision is more complex than either a scientific experimenter or our own selves in introspection can know. We are always, on some level, a mystery even to ourselves.</w:t>
+        <w:t>by processes of discovery, trial and error, feedback and adaptation rather than knowing by abstract theorizing; and the notion that the internal processes by which we come to a particular belief or decision is more complex than either a scientific experimenter or our own selves in introspection can know. We are always, on some level, a mystery even to ourselves.</w:t>
       </w:r>
     </w:p>
     <w:p>
@@ -5336,7 +5398,31 @@
           <w:sz w:val="24"/>
           <w:szCs w:val="24"/>
         </w:rPr>
-        <w:t xml:space="preserve"> of experience and their approach to categorization. Because of </w:t>
+        <w:t xml:space="preserve"> of experience and their approach to categorization. Because of the </w:t>
+      </w:r>
+      <w:r>
+        <w:rPr>
+          <w:rFonts w:ascii="Times New Roman" w:hAnsi="Times New Roman" w:cs="Times New Roman"/>
+          <w:sz w:val="24"/>
+          <w:szCs w:val="24"/>
+        </w:rPr>
+        <w:t>adaptive</w:t>
+      </w:r>
+      <w:r>
+        <w:rPr>
+          <w:rFonts w:ascii="Times New Roman" w:hAnsi="Times New Roman" w:cs="Times New Roman"/>
+          <w:sz w:val="24"/>
+          <w:szCs w:val="24"/>
+        </w:rPr>
+        <w:t xml:space="preserve">, experiential origins of these categories, they are </w:t>
+      </w:r>
+      <w:r>
+        <w:rPr>
+          <w:rFonts w:ascii="Times New Roman" w:hAnsi="Times New Roman" w:cs="Times New Roman"/>
+          <w:sz w:val="24"/>
+          <w:szCs w:val="24"/>
+        </w:rPr>
+        <w:t xml:space="preserve">open to revision should the </w:t>
       </w:r>
       <w:r>
         <w:rPr>
@@ -5345,31 +5431,7 @@
           <w:szCs w:val="24"/>
         </w:rPr>
         <w:lastRenderedPageBreak/>
-        <w:t xml:space="preserve">the </w:t>
-      </w:r>
-      <w:r>
-        <w:rPr>
-          <w:rFonts w:ascii="Times New Roman" w:hAnsi="Times New Roman" w:cs="Times New Roman"/>
-          <w:sz w:val="24"/>
-          <w:szCs w:val="24"/>
-        </w:rPr>
-        <w:t>adaptive</w:t>
-      </w:r>
-      <w:r>
-        <w:rPr>
-          <w:rFonts w:ascii="Times New Roman" w:hAnsi="Times New Roman" w:cs="Times New Roman"/>
-          <w:sz w:val="24"/>
-          <w:szCs w:val="24"/>
-        </w:rPr>
-        <w:t xml:space="preserve">, experiential origins of these categories, they are </w:t>
-      </w:r>
-      <w:r>
-        <w:rPr>
-          <w:rFonts w:ascii="Times New Roman" w:hAnsi="Times New Roman" w:cs="Times New Roman"/>
-          <w:sz w:val="24"/>
-          <w:szCs w:val="24"/>
-        </w:rPr>
-        <w:t xml:space="preserve">open to revision should the predictiveness of existing patterns break down. </w:t>
+        <w:t xml:space="preserve">predictiveness of existing patterns break down. </w:t>
       </w:r>
       <w:r>
         <w:rPr>
@@ -5713,64 +5775,72 @@
           <w:sz w:val="24"/>
           <w:szCs w:val="24"/>
         </w:rPr>
+        <w:t>another phenomenon</w:t>
+      </w:r>
+      <w:r>
+        <w:rPr>
+          <w:rFonts w:ascii="Times New Roman" w:hAnsi="Times New Roman" w:cs="Times New Roman"/>
+          <w:sz w:val="24"/>
+          <w:szCs w:val="24"/>
+        </w:rPr>
+        <w:t>.</w:t>
+      </w:r>
+      <w:r>
+        <w:rPr>
+          <w:rFonts w:ascii="Times New Roman" w:hAnsi="Times New Roman" w:cs="Times New Roman"/>
+          <w:sz w:val="24"/>
+          <w:szCs w:val="24"/>
+        </w:rPr>
+        <w:t xml:space="preserve"> </w:t>
+      </w:r>
+      <w:r>
+        <w:rPr>
+          <w:rFonts w:ascii="Times New Roman" w:hAnsi="Times New Roman" w:cs="Times New Roman"/>
+          <w:sz w:val="24"/>
+          <w:szCs w:val="24"/>
+        </w:rPr>
+        <w:t xml:space="preserve">In </w:t>
+      </w:r>
+      <w:r>
+        <w:rPr>
+          <w:rFonts w:ascii="Times New Roman" w:hAnsi="Times New Roman" w:cs="Times New Roman"/>
+          <w:sz w:val="24"/>
+          <w:szCs w:val="24"/>
+        </w:rPr>
+        <w:t>one</w:t>
+      </w:r>
+      <w:r>
+        <w:rPr>
+          <w:rFonts w:ascii="Times New Roman" w:hAnsi="Times New Roman" w:cs="Times New Roman"/>
+          <w:sz w:val="24"/>
+          <w:szCs w:val="24"/>
+        </w:rPr>
+        <w:t xml:space="preserve"> later</w:t>
+      </w:r>
+      <w:r>
+        <w:rPr>
+          <w:rFonts w:ascii="Times New Roman" w:hAnsi="Times New Roman" w:cs="Times New Roman"/>
+          <w:sz w:val="24"/>
+          <w:szCs w:val="24"/>
+        </w:rPr>
+        <w:t xml:space="preserve"> paper, Hayek makes a helpful distinction between</w:t>
+      </w:r>
+      <w:r>
+        <w:rPr>
+          <w:rFonts w:ascii="Times New Roman" w:hAnsi="Times New Roman" w:cs="Times New Roman"/>
+          <w:sz w:val="24"/>
+          <w:szCs w:val="24"/>
+        </w:rPr>
+        <w:t xml:space="preserve"> concrete </w:t>
+      </w:r>
+      <w:r>
+        <w:rPr>
+          <w:rFonts w:ascii="Times New Roman" w:hAnsi="Times New Roman" w:cs="Times New Roman"/>
+          <w:sz w:val="24"/>
+          <w:szCs w:val="24"/>
+        </w:rPr>
         <w:lastRenderedPageBreak/>
-        <w:t>another phenomenon</w:t>
-      </w:r>
-      <w:r>
-        <w:rPr>
-          <w:rFonts w:ascii="Times New Roman" w:hAnsi="Times New Roman" w:cs="Times New Roman"/>
-          <w:sz w:val="24"/>
-          <w:szCs w:val="24"/>
-        </w:rPr>
-        <w:t>.</w:t>
-      </w:r>
-      <w:r>
-        <w:rPr>
-          <w:rFonts w:ascii="Times New Roman" w:hAnsi="Times New Roman" w:cs="Times New Roman"/>
-          <w:sz w:val="24"/>
-          <w:szCs w:val="24"/>
-        </w:rPr>
-        <w:t xml:space="preserve"> </w:t>
-      </w:r>
-      <w:r>
-        <w:rPr>
-          <w:rFonts w:ascii="Times New Roman" w:hAnsi="Times New Roman" w:cs="Times New Roman"/>
-          <w:sz w:val="24"/>
-          <w:szCs w:val="24"/>
-        </w:rPr>
-        <w:t xml:space="preserve">In </w:t>
-      </w:r>
-      <w:r>
-        <w:rPr>
-          <w:rFonts w:ascii="Times New Roman" w:hAnsi="Times New Roman" w:cs="Times New Roman"/>
-          <w:sz w:val="24"/>
-          <w:szCs w:val="24"/>
-        </w:rPr>
-        <w:t>one</w:t>
-      </w:r>
-      <w:r>
-        <w:rPr>
-          <w:rFonts w:ascii="Times New Roman" w:hAnsi="Times New Roman" w:cs="Times New Roman"/>
-          <w:sz w:val="24"/>
-          <w:szCs w:val="24"/>
-        </w:rPr>
-        <w:t xml:space="preserve"> later</w:t>
-      </w:r>
-      <w:r>
-        <w:rPr>
-          <w:rFonts w:ascii="Times New Roman" w:hAnsi="Times New Roman" w:cs="Times New Roman"/>
-          <w:sz w:val="24"/>
-          <w:szCs w:val="24"/>
-        </w:rPr>
-        <w:t xml:space="preserve"> paper, Hayek makes a helpful distinction between</w:t>
-      </w:r>
-      <w:r>
-        <w:rPr>
-          <w:rFonts w:ascii="Times New Roman" w:hAnsi="Times New Roman" w:cs="Times New Roman"/>
-          <w:sz w:val="24"/>
-          <w:szCs w:val="24"/>
-        </w:rPr>
-        <w:t xml:space="preserve"> concrete and abstract order</w:t>
+        <w:t>and abstract order</w:t>
       </w:r>
       <w:r>
         <w:rPr>
@@ -6604,7 +6674,7 @@
           <w:sz w:val="24"/>
           <w:szCs w:val="24"/>
         </w:rPr>
-        <w:t xml:space="preserve"> When we are in the mode of thinking of ourselves essentially as separate minds that relate to others through interactions in a material world, then it feels important that we share that </w:t>
+        <w:t xml:space="preserve"> When we are in the mode of thinking of ourselves essentially as separate minds that relate to others through interactions in a material world, then it feels important that we share that world and are capable of clear communication about it and ourselves in order to share a genuine </w:t>
       </w:r>
       <w:r>
         <w:rPr>
@@ -6613,7 +6683,7 @@
           <w:szCs w:val="24"/>
         </w:rPr>
         <w:lastRenderedPageBreak/>
-        <w:t>world and are capable of clear communication about it and ourselves in order to share a genuine connection with others. Otherwise, we are each in our separate worlds of illusion. From a Hayekian skeptical standpoint, t</w:t>
+        <w:t>connection with others. Otherwise, we are each in our separate worlds of illusion. From a Hayekian skeptical standpoint, t</w:t>
       </w:r>
       <w:r>
         <w:rPr>
@@ -14886,7 +14956,7 @@
 </file>
 
 <file path=customXml/itemProps1.xml><?xml version="1.0" encoding="utf-8"?>
-<ds:datastoreItem xmlns:ds="http://schemas.openxmlformats.org/officeDocument/2006/customXml" ds:itemID="{C650D6F9-F6F8-4110-9CE6-CE75F9D6C74D}">
+<ds:datastoreItem xmlns:ds="http://schemas.openxmlformats.org/officeDocument/2006/customXml" ds:itemID="{07E6533D-5431-4182-B386-B573429FC0A3}">
   <ds:schemaRefs>
     <ds:schemaRef ds:uri="http://schemas.openxmlformats.org/officeDocument/2006/bibliography"/>
   </ds:schemaRefs>

</xml_diff>